<commit_message>
update final version architecture design
</commit_message>
<xml_diff>
--- a/Archive/Solution/VMN_Architecture-Design_v1.0_EN.docx
+++ b/Archive/Solution/VMN_Architecture-Design_v1.0_EN.docx
@@ -11387,10 +11387,10 @@
           <w:noProof/>
         </w:rPr>
         <w:drawing>
-          <wp:inline distT="0" distB="0" distL="0" distR="0" wp14:anchorId="323EFCB0" wp14:editId="3570B66B">
-            <wp:extent cx="5239512" cy="3657600"/>
-            <wp:effectExtent l="0" t="0" r="0" b="0"/>
-            <wp:docPr id="3" name="Picture 3"/>
+          <wp:inline distT="0" distB="0" distL="0" distR="0" wp14:anchorId="4C8BBA07" wp14:editId="3D8897FD">
+            <wp:extent cx="5274945" cy="2067888"/>
+            <wp:effectExtent l="0" t="0" r="8255" b="0"/>
+            <wp:docPr id="1" name="Picture 1"/>
             <wp:cNvGraphicFramePr>
               <a:graphicFrameLocks xmlns:a="http://schemas.openxmlformats.org/drawingml/2006/main" noChangeAspect="1"/>
             </wp:cNvGraphicFramePr>
@@ -11398,80 +11398,13 @@
               <a:graphicData uri="http://schemas.openxmlformats.org/drawingml/2006/picture">
                 <pic:pic xmlns:pic="http://schemas.openxmlformats.org/drawingml/2006/picture">
                   <pic:nvPicPr>
-                    <pic:cNvPr id="0" name="sequencechung.jpg"/>
-                    <pic:cNvPicPr/>
-                  </pic:nvPicPr>
-                  <pic:blipFill>
-                    <a:blip r:embed="rId25">
-                      <a:extLst>
-                        <a:ext uri="{28A0092B-C50C-407E-A947-70E740481C1C}">
-                          <a14:useLocalDpi xmlns:a14="http://schemas.microsoft.com/office/drawing/2010/main" val="0"/>
-                        </a:ext>
-                      </a:extLst>
-                    </a:blip>
-                    <a:stretch>
-                      <a:fillRect/>
-                    </a:stretch>
-                  </pic:blipFill>
-                  <pic:spPr>
-                    <a:xfrm>
-                      <a:off x="0" y="0"/>
-                      <a:ext cx="5239512" cy="3657600"/>
-                    </a:xfrm>
-                    <a:prstGeom prst="rect">
-                      <a:avLst/>
-                    </a:prstGeom>
-                  </pic:spPr>
-                </pic:pic>
-              </a:graphicData>
-            </a:graphic>
-          </wp:inline>
-        </w:drawing>
-      </w:r>
-    </w:p>
-    <w:p>
-      <w:r>
-        <w:tab/>
-      </w:r>
-      <w:r>
-        <w:tab/>
-      </w:r>
-      <w:r>
-        <w:tab/>
-      </w:r>
-      <w:r>
-        <w:t>Figure 12</w:t>
-      </w:r>
-      <w:r>
-        <w:t>: Sequence diagram</w:t>
-      </w:r>
-    </w:p>
-    <w:p/>
-    <w:p>
-      <w:r>
-        <w:rPr>
-          <w:noProof/>
-        </w:rPr>
-        <w:lastRenderedPageBreak/>
-        <w:drawing>
-          <wp:inline distT="0" distB="0" distL="0" distR="0" wp14:anchorId="36EEB5DA" wp14:editId="355691AF">
-            <wp:extent cx="5274945" cy="2067888"/>
-            <wp:effectExtent l="0" t="0" r="8255" b="0"/>
-            <wp:docPr id="9" name="Picture 2"/>
-            <wp:cNvGraphicFramePr>
-              <a:graphicFrameLocks xmlns:a="http://schemas.openxmlformats.org/drawingml/2006/main" noChangeAspect="1"/>
-            </wp:cNvGraphicFramePr>
-            <a:graphic xmlns:a="http://schemas.openxmlformats.org/drawingml/2006/main">
-              <a:graphicData uri="http://schemas.openxmlformats.org/drawingml/2006/picture">
-                <pic:pic xmlns:pic="http://schemas.openxmlformats.org/drawingml/2006/picture">
-                  <pic:nvPicPr>
-                    <pic:cNvPr id="0" name="Picture 2"/>
+                    <pic:cNvPr id="0" name="Picture 1"/>
                     <pic:cNvPicPr>
                       <a:picLocks noChangeAspect="1" noChangeArrowheads="1"/>
                     </pic:cNvPicPr>
                   </pic:nvPicPr>
                   <pic:blipFill>
-                    <a:blip r:embed="rId26">
+                    <a:blip r:embed="rId25">
                       <a:extLst>
                         <a:ext uri="{28A0092B-C50C-407E-A947-70E740481C1C}">
                           <a14:useLocalDpi xmlns:a14="http://schemas.microsoft.com/office/drawing/2010/main" val="0"/>
@@ -11514,7 +11447,7 @@
         <w:tab/>
       </w:r>
       <w:r>
-        <w:t>Figure 13</w:t>
+        <w:t>Figure 12</w:t>
       </w:r>
       <w:r>
         <w:t xml:space="preserve">: </w:t>
@@ -11587,11 +11520,9 @@
       <w:r>
         <w:t xml:space="preserve">, </w:t>
       </w:r>
-      <w:proofErr w:type="spellStart"/>
-      <w:r>
-        <w:t>midleware</w:t>
-      </w:r>
-      <w:proofErr w:type="spellEnd"/>
+      <w:r>
+        <w:t>middleware</w:t>
+      </w:r>
       <w:r>
         <w:t xml:space="preserve"> will send back an error message</w:t>
       </w:r>
@@ -11601,15 +11532,13 @@
     </w:p>
     <w:p>
       <w:r>
-        <w:t xml:space="preserve">If data </w:t>
-      </w:r>
-      <w:proofErr w:type="spellStart"/>
-      <w:r>
-        <w:t>enterd</w:t>
-      </w:r>
-      <w:proofErr w:type="spellEnd"/>
-      <w:r>
-        <w:t xml:space="preserve"> is valid, </w:t>
+        <w:t>If data enter</w:t>
+      </w:r>
+      <w:r>
+        <w:t>e</w:t>
+      </w:r>
+      <w:r>
+        <w:t xml:space="preserve">d is valid, </w:t>
       </w:r>
       <w:r>
         <w:t>controller</w:t>
@@ -11641,15 +11570,17 @@
         <w:t xml:space="preserve"> </w:t>
       </w:r>
       <w:r>
-        <w:t xml:space="preserve">exist (gotten data is null) error </w:t>
-      </w:r>
-      <w:proofErr w:type="spellStart"/>
-      <w:proofErr w:type="gramStart"/>
-      <w:r>
-        <w:t>msg</w:t>
-      </w:r>
-      <w:proofErr w:type="spellEnd"/>
-      <w:proofErr w:type="gramEnd"/>
+        <w:t>exist</w:t>
+      </w:r>
+      <w:r>
+        <w:t>ed</w:t>
+      </w:r>
+      <w:r>
+        <w:t xml:space="preserve"> (gotten data is null) error </w:t>
+      </w:r>
+      <w:r>
+        <w:t>message</w:t>
+      </w:r>
       <w:r>
         <w:t xml:space="preserve"> will be displayed in Login page</w:t>
       </w:r>
@@ -11672,23 +11603,6 @@
       </w:r>
       <w:r>
         <w:t>.</w:t>
-      </w:r>
-      <w:bookmarkStart w:id="65" w:name="_GoBack"/>
-      <w:bookmarkEnd w:id="65"/>
-    </w:p>
-    <w:p>
-      <w:pPr>
-        <w:pStyle w:val="Heading1"/>
-      </w:pPr>
-      <w:bookmarkStart w:id="66" w:name="_Toc322633834"/>
-      <w:r>
-        <w:t>Deployment view</w:t>
-      </w:r>
-      <w:bookmarkEnd w:id="66"/>
-    </w:p>
-    <w:p>
-      <w:r>
-        <w:t>Deployment view of website</w:t>
       </w:r>
     </w:p>
     <w:p>
@@ -11696,6 +11610,151 @@
         <w:rPr>
           <w:noProof/>
         </w:rPr>
+        <w:lastRenderedPageBreak/>
+        <w:drawing>
+          <wp:inline distT="0" distB="0" distL="0" distR="0" wp14:anchorId="3733BAC8" wp14:editId="565A5FDF">
+            <wp:extent cx="5274945" cy="2694168"/>
+            <wp:effectExtent l="0" t="0" r="8255" b="0"/>
+            <wp:docPr id="3" name="Picture 2"/>
+            <wp:cNvGraphicFramePr>
+              <a:graphicFrameLocks xmlns:a="http://schemas.openxmlformats.org/drawingml/2006/main" noChangeAspect="1"/>
+            </wp:cNvGraphicFramePr>
+            <a:graphic xmlns:a="http://schemas.openxmlformats.org/drawingml/2006/main">
+              <a:graphicData uri="http://schemas.openxmlformats.org/drawingml/2006/picture">
+                <pic:pic xmlns:pic="http://schemas.openxmlformats.org/drawingml/2006/picture">
+                  <pic:nvPicPr>
+                    <pic:cNvPr id="0" name="Picture 2"/>
+                    <pic:cNvPicPr>
+                      <a:picLocks noChangeAspect="1" noChangeArrowheads="1"/>
+                    </pic:cNvPicPr>
+                  </pic:nvPicPr>
+                  <pic:blipFill>
+                    <a:blip r:embed="rId26">
+                      <a:extLst>
+                        <a:ext uri="{28A0092B-C50C-407E-A947-70E740481C1C}">
+                          <a14:useLocalDpi xmlns:a14="http://schemas.microsoft.com/office/drawing/2010/main" val="0"/>
+                        </a:ext>
+                      </a:extLst>
+                    </a:blip>
+                    <a:srcRect/>
+                    <a:stretch>
+                      <a:fillRect/>
+                    </a:stretch>
+                  </pic:blipFill>
+                  <pic:spPr bwMode="auto">
+                    <a:xfrm>
+                      <a:off x="0" y="0"/>
+                      <a:ext cx="5274945" cy="2694168"/>
+                    </a:xfrm>
+                    <a:prstGeom prst="rect">
+                      <a:avLst/>
+                    </a:prstGeom>
+                    <a:noFill/>
+                    <a:ln>
+                      <a:noFill/>
+                    </a:ln>
+                  </pic:spPr>
+                </pic:pic>
+              </a:graphicData>
+            </a:graphic>
+          </wp:inline>
+        </w:drawing>
+      </w:r>
+    </w:p>
+    <w:p>
+      <w:r>
+        <w:t>Figure 13: Register activity diagram</w:t>
+      </w:r>
+      <w:r>
+        <w:t>.</w:t>
+      </w:r>
+    </w:p>
+    <w:p>
+      <w:r>
+        <w:rPr>
+          <w:noProof/>
+        </w:rPr>
+        <w:drawing>
+          <wp:inline distT="0" distB="0" distL="0" distR="0" wp14:anchorId="628EBFBF" wp14:editId="4439D89F">
+            <wp:extent cx="5274945" cy="2385267"/>
+            <wp:effectExtent l="0" t="0" r="8255" b="2540"/>
+            <wp:docPr id="7" name="Picture 3"/>
+            <wp:cNvGraphicFramePr>
+              <a:graphicFrameLocks xmlns:a="http://schemas.openxmlformats.org/drawingml/2006/main" noChangeAspect="1"/>
+            </wp:cNvGraphicFramePr>
+            <a:graphic xmlns:a="http://schemas.openxmlformats.org/drawingml/2006/main">
+              <a:graphicData uri="http://schemas.openxmlformats.org/drawingml/2006/picture">
+                <pic:pic xmlns:pic="http://schemas.openxmlformats.org/drawingml/2006/picture">
+                  <pic:nvPicPr>
+                    <pic:cNvPr id="0" name="Picture 3"/>
+                    <pic:cNvPicPr>
+                      <a:picLocks noChangeAspect="1" noChangeArrowheads="1"/>
+                    </pic:cNvPicPr>
+                  </pic:nvPicPr>
+                  <pic:blipFill>
+                    <a:blip r:embed="rId27">
+                      <a:extLst>
+                        <a:ext uri="{28A0092B-C50C-407E-A947-70E740481C1C}">
+                          <a14:useLocalDpi xmlns:a14="http://schemas.microsoft.com/office/drawing/2010/main" val="0"/>
+                        </a:ext>
+                      </a:extLst>
+                    </a:blip>
+                    <a:srcRect/>
+                    <a:stretch>
+                      <a:fillRect/>
+                    </a:stretch>
+                  </pic:blipFill>
+                  <pic:spPr bwMode="auto">
+                    <a:xfrm>
+                      <a:off x="0" y="0"/>
+                      <a:ext cx="5274945" cy="2385267"/>
+                    </a:xfrm>
+                    <a:prstGeom prst="rect">
+                      <a:avLst/>
+                    </a:prstGeom>
+                    <a:noFill/>
+                    <a:ln>
+                      <a:noFill/>
+                    </a:ln>
+                  </pic:spPr>
+                </pic:pic>
+              </a:graphicData>
+            </a:graphic>
+          </wp:inline>
+        </w:drawing>
+      </w:r>
+      <w:bookmarkStart w:id="65" w:name="_GoBack"/>
+      <w:bookmarkEnd w:id="65"/>
+    </w:p>
+    <w:p>
+      <w:r>
+        <w:t>Figure 14: Add new medicinal plant activity diagram</w:t>
+      </w:r>
+      <w:r>
+        <w:t>.</w:t>
+      </w:r>
+    </w:p>
+    <w:p>
+      <w:pPr>
+        <w:pStyle w:val="Heading1"/>
+      </w:pPr>
+      <w:bookmarkStart w:id="66" w:name="_Toc322633834"/>
+      <w:r>
+        <w:t>Deployment view</w:t>
+      </w:r>
+      <w:bookmarkEnd w:id="66"/>
+    </w:p>
+    <w:p>
+      <w:r>
+        <w:t>Deployment view of website</w:t>
+      </w:r>
+    </w:p>
+    <w:p>
+      <w:r>
+        <w:rPr>
+          <w:noProof/>
+        </w:rPr>
+        <w:lastRenderedPageBreak/>
         <w:drawing>
           <wp:inline distT="0" distB="0" distL="0" distR="0" wp14:anchorId="7EB2E759" wp14:editId="530FB006">
             <wp:extent cx="5274945" cy="2691199"/>
@@ -11714,7 +11773,7 @@
                     </pic:cNvPicPr>
                   </pic:nvPicPr>
                   <pic:blipFill>
-                    <a:blip r:embed="rId27">
+                    <a:blip r:embed="rId28">
                       <a:extLst>
                         <a:ext uri="{28A0092B-C50C-407E-A947-70E740481C1C}">
                           <a14:useLocalDpi xmlns:a14="http://schemas.microsoft.com/office/drawing/2010/main" val="0"/>
@@ -11774,7 +11833,6 @@
     </w:p>
     <w:p>
       <w:r>
-        <w:lastRenderedPageBreak/>
         <w:tab/>
       </w:r>
       <w:r>
@@ -12212,7 +12270,7 @@
       </w:r>
     </w:p>
     <w:sectPr>
-      <w:headerReference w:type="default" r:id="rId28"/>
+      <w:headerReference w:type="default" r:id="rId29"/>
       <w:pgSz w:w="11907" w:h="16839" w:code="9"/>
       <w:pgMar w:top="1728" w:right="1800" w:bottom="1728" w:left="1152" w:header="720" w:footer="720" w:gutter="648"/>
       <w:cols w:space="720"/>
@@ -12655,7 +12713,7 @@
         <w:rStyle w:val="PageNumber"/>
         <w:noProof/>
       </w:rPr>
-      <w:t>23</w:t>
+      <w:t>27</w:t>
     </w:r>
     <w:r>
       <w:rPr>
@@ -22179,7 +22237,7 @@
 </file>
 
 <file path=customXml/itemProps1.xml><?xml version="1.0" encoding="utf-8"?>
-<ds:datastoreItem xmlns:ds="http://schemas.openxmlformats.org/officeDocument/2006/customXml" ds:itemID="{A15D1050-9E96-424D-A416-5B1247CACA2D}">
+<ds:datastoreItem xmlns:ds="http://schemas.openxmlformats.org/officeDocument/2006/customXml" ds:itemID="{5B37EC0D-15B4-EE4B-97A4-0E6B979BC6EA}">
   <ds:schemaRefs>
     <ds:schemaRef ds:uri="http://schemas.openxmlformats.org/officeDocument/2006/bibliography"/>
   </ds:schemaRefs>

</xml_diff>